<commit_message>
Updated my notes as well as cleaned up the code review and optimisation documents
</commit_message>
<xml_diff>
--- a/Documents/Matthew Jenkins Code Review.docx
+++ b/Documents/Matthew Jenkins Code Review.docx
@@ -1,18 +1,13 @@
 
 <file path=word/document.xml><?xml version="1.0" encoding="utf-8"?>
-<w:document xmlns:wpc="http://schemas.microsoft.com/office/word/2010/wordprocessingCanvas" xmlns:cx="http://schemas.microsoft.com/office/drawing/2014/chartex" xmlns:cx1="http://schemas.microsoft.com/office/drawing/2015/9/8/chartex" xmlns:mc="http://schemas.openxmlformats.org/markup-compatibility/2006" xmlns:o="urn:schemas-microsoft-com:office:office" xmlns:r="http://schemas.openxmlformats.org/officeDocument/2006/relationships" xmlns:m="http://schemas.openxmlformats.org/officeDocument/2006/math" xmlns:v="urn:schemas-microsoft-com:vml" xmlns:wp14="http://schemas.microsoft.com/office/word/2010/wordprocessingDrawing" xmlns:wp="http://schemas.openxmlformats.org/drawingml/2006/wordprocessingDrawing" xmlns:w10="urn:schemas-microsoft-com:office:word" xmlns:w="http://schemas.openxmlformats.org/wordprocessingml/2006/main" xmlns:w14="http://schemas.microsoft.com/office/word/2010/wordml" xmlns:w15="http://schemas.microsoft.com/office/word/2012/wordml" xmlns:w16se="http://schemas.microsoft.com/office/word/2015/wordml/symex" xmlns:wpg="http://schemas.microsoft.com/office/word/2010/wordprocessingGroup" xmlns:wpi="http://schemas.microsoft.com/office/word/2010/wordprocessingInk" xmlns:wne="http://schemas.microsoft.com/office/word/2006/wordml" xmlns:wps="http://schemas.microsoft.com/office/word/2010/wordprocessingShape" mc:Ignorable="w14 w15 w16se wp14">
+<w:document xmlns:wpc="http://schemas.microsoft.com/office/word/2010/wordprocessingCanvas" xmlns:mc="http://schemas.openxmlformats.org/markup-compatibility/2006" xmlns:o="urn:schemas-microsoft-com:office:office" xmlns:r="http://schemas.openxmlformats.org/officeDocument/2006/relationships" xmlns:m="http://schemas.openxmlformats.org/officeDocument/2006/math" xmlns:v="urn:schemas-microsoft-com:vml" xmlns:wp14="http://schemas.microsoft.com/office/word/2010/wordprocessingDrawing" xmlns:wp="http://schemas.openxmlformats.org/drawingml/2006/wordprocessingDrawing" xmlns:w10="urn:schemas-microsoft-com:office:word" xmlns:w="http://schemas.openxmlformats.org/wordprocessingml/2006/main" xmlns:w14="http://schemas.microsoft.com/office/word/2010/wordml" xmlns:w15="http://schemas.microsoft.com/office/word/2012/wordml" xmlns:wpg="http://schemas.microsoft.com/office/word/2010/wordprocessingGroup" xmlns:wpi="http://schemas.microsoft.com/office/word/2010/wordprocessingInk" xmlns:wne="http://schemas.microsoft.com/office/word/2006/wordml" xmlns:wps="http://schemas.microsoft.com/office/word/2010/wordprocessingShape" mc:Ignorable="w14 w15 wp14">
   <w:body>
     <w:p>
       <w:r>
         <w:t>[</w:t>
       </w:r>
-      <w:proofErr w:type="spellStart"/>
       <w:r>
-        <w:t>Pawlu</w:t>
-      </w:r>
-      <w:proofErr w:type="spellEnd"/>
-      <w:r>
-        <w:t>]</w:t>
+        <w:t>Pawlu]</w:t>
       </w:r>
     </w:p>
     <w:tbl>
@@ -64,15 +59,7 @@
           </w:tcPr>
           <w:p>
             <w:r>
-              <w:t xml:space="preserve">Clearly corresponds to the design, Could be more implemented into a game </w:t>
-            </w:r>
-            <w:proofErr w:type="gramStart"/>
-            <w:r>
-              <w:t>( Player</w:t>
-            </w:r>
-            <w:proofErr w:type="gramEnd"/>
-            <w:r>
-              <w:t xml:space="preserve"> takes damage). </w:t>
+              <w:t xml:space="preserve">Clearly corresponds to the design, Could be more implemented into a game ( Player takes damage). </w:t>
             </w:r>
           </w:p>
         </w:tc>
@@ -205,15 +192,7 @@
           </w:tcPr>
           <w:p>
             <w:r>
-              <w:t xml:space="preserve">There is an </w:t>
-            </w:r>
-            <w:proofErr w:type="spellStart"/>
-            <w:r>
-              <w:t>indepth</w:t>
-            </w:r>
-            <w:proofErr w:type="spellEnd"/>
-            <w:r>
-              <w:t xml:space="preserve"> knowledge of shaders shown by the amount you have produced</w:t>
+              <w:t>There is an indepth knowledge of shaders shown by the amount you have produced</w:t>
             </w:r>
           </w:p>
         </w:tc>
@@ -235,23 +214,7 @@
           </w:tcPr>
           <w:p>
             <w:r>
-              <w:t xml:space="preserve">Has good gameplay </w:t>
-            </w:r>
-            <w:proofErr w:type="spellStart"/>
-            <w:r>
-              <w:t>altho</w:t>
-            </w:r>
-            <w:proofErr w:type="spellEnd"/>
-            <w:r>
-              <w:t xml:space="preserve"> I hadn’t noticed the shaders until </w:t>
-            </w:r>
-            <w:proofErr w:type="spellStart"/>
-            <w:r>
-              <w:t>i</w:t>
-            </w:r>
-            <w:proofErr w:type="spellEnd"/>
-            <w:r>
-              <w:t xml:space="preserve"> checked the showcase </w:t>
+              <w:t xml:space="preserve">Has good gameplay altho I hadn’t noticed the shaders until i checked the showcase </w:t>
             </w:r>
           </w:p>
         </w:tc>
@@ -273,15 +236,7 @@
           </w:tcPr>
           <w:p>
             <w:r>
-              <w:t xml:space="preserve">Interesting concept with the </w:t>
-            </w:r>
-            <w:proofErr w:type="spellStart"/>
-            <w:r>
-              <w:t>stealthsuit</w:t>
-            </w:r>
-            <w:proofErr w:type="spellEnd"/>
-            <w:r>
-              <w:t>, very innovative</w:t>
+              <w:t>Interesting concept with the stealthsuit, very innovative</w:t>
             </w:r>
           </w:p>
         </w:tc>
@@ -356,7 +311,12 @@
     <w:p/>
     <w:p>
       <w:r>
-        <w:t>[Meg the Great]</w:t>
+        <w:t xml:space="preserve">[Meg </w:t>
+      </w:r>
+      <w:bookmarkStart w:id="0" w:name="_GoBack"/>
+      <w:bookmarkEnd w:id="0"/>
+      <w:r>
+        <w:t>]</w:t>
       </w:r>
     </w:p>
     <w:tbl>
@@ -473,18 +433,16 @@
             <w:tcW w:w="4508" w:type="dxa"/>
           </w:tcPr>
           <w:p>
-            <w:proofErr w:type="spellStart"/>
-            <w:r>
-              <w:t>Prof.</w:t>
-            </w:r>
-            <w:proofErr w:type="spellEnd"/>
-            <w:r>
-              <w:t xml:space="preserve"> sophistication</w:t>
-            </w:r>
-          </w:p>
-        </w:tc>
-      </w:tr>
-      <w:tr>
+            <w:r>
+              <w:t>Prof. sophistication</w:t>
+            </w:r>
+          </w:p>
+        </w:tc>
+      </w:tr>
+      <w:tr>
+        <w:trPr>
+          <w:trHeight w:val="60"/>
+        </w:trPr>
         <w:tc>
           <w:tcPr>
             <w:tcW w:w="4508" w:type="dxa"/>
@@ -514,6 +472,7 @@
     <w:p/>
     <w:p>
       <w:r>
+        <w:lastRenderedPageBreak/>
         <w:t>[Josh</w:t>
       </w:r>
       <w:r>
@@ -547,15 +506,7 @@
           </w:tcPr>
           <w:p>
             <w:r>
-              <w:t xml:space="preserve">Looks </w:t>
-            </w:r>
-            <w:proofErr w:type="spellStart"/>
-            <w:r>
-              <w:t>well made</w:t>
-            </w:r>
-            <w:proofErr w:type="spellEnd"/>
-            <w:r>
-              <w:t xml:space="preserve"> | Novice Proficiency</w:t>
+              <w:t>Looks well made | Novice Proficiency</w:t>
             </w:r>
           </w:p>
         </w:tc>
@@ -577,15 +528,7 @@
           </w:tcPr>
           <w:p>
             <w:r>
-              <w:t xml:space="preserve">Shaders aren’t too obvious </w:t>
-            </w:r>
-            <w:proofErr w:type="spellStart"/>
-            <w:r>
-              <w:t>ingame</w:t>
-            </w:r>
-            <w:proofErr w:type="spellEnd"/>
-            <w:r>
-              <w:t xml:space="preserve"> | Novice Competency</w:t>
+              <w:t>Shaders aren’t too obvious ingame | Novice Competency</w:t>
             </w:r>
           </w:p>
         </w:tc>
@@ -663,7 +606,6 @@
           </w:tcPr>
           <w:p>
             <w:r>
-              <w:lastRenderedPageBreak/>
               <w:t>Version Control</w:t>
             </w:r>
           </w:p>
@@ -681,10 +623,7 @@
       </w:tr>
     </w:tbl>
     <w:p/>
-    <w:p>
-      <w:bookmarkStart w:id="0" w:name="_GoBack"/>
-      <w:bookmarkEnd w:id="0"/>
-    </w:p>
+    <w:p/>
     <w:sectPr>
       <w:pgSz w:w="11906" w:h="16838"/>
       <w:pgMar w:top="1440" w:right="1440" w:bottom="1440" w:left="1440" w:header="708" w:footer="708" w:gutter="0"/>
@@ -696,7 +635,7 @@
 </file>
 
 <file path=word/styles.xml><?xml version="1.0" encoding="utf-8"?>
-<w:styles xmlns:mc="http://schemas.openxmlformats.org/markup-compatibility/2006" xmlns:r="http://schemas.openxmlformats.org/officeDocument/2006/relationships" xmlns:w="http://schemas.openxmlformats.org/wordprocessingml/2006/main" xmlns:w14="http://schemas.microsoft.com/office/word/2010/wordml" xmlns:w15="http://schemas.microsoft.com/office/word/2012/wordml" xmlns:w16se="http://schemas.microsoft.com/office/word/2015/wordml/symex" mc:Ignorable="w14 w15 w16se">
+<w:styles xmlns:mc="http://schemas.openxmlformats.org/markup-compatibility/2006" xmlns:r="http://schemas.openxmlformats.org/officeDocument/2006/relationships" xmlns:w="http://schemas.openxmlformats.org/wordprocessingml/2006/main" xmlns:w14="http://schemas.microsoft.com/office/word/2010/wordml" xmlns:w15="http://schemas.microsoft.com/office/word/2012/wordml" mc:Ignorable="w14 w15">
   <w:docDefaults>
     <w:rPrDefault>
       <w:rPr>

</xml_diff>